<commit_message>
update according to review comments
</commit_message>
<xml_diff>
--- a/finalReport.docx
+++ b/finalReport.docx
@@ -24,7 +24,10 @@
         <w:pStyle w:val="a5"/>
       </w:pPr>
       <w:r>
-        <w:t>2020-May-24</w:t>
+        <w:t>2020-May-</w:t>
+      </w:r>
+      <w:r>
+        <w:t>26</w:t>
       </w:r>
     </w:p>
     <w:p>
@@ -92,7 +95,7 @@
           <w:r>
             <w:fldChar w:fldCharType="separate"/>
           </w:r>
-          <w:hyperlink w:anchor="_Toc41225565" w:history="1">
+          <w:hyperlink w:anchor="_Toc41415153" w:history="1">
             <w:r>
               <w:rPr>
                 <w:rStyle w:val="ad"/>
@@ -119,7 +122,7 @@
                 <w:noProof/>
                 <w:webHidden/>
               </w:rPr>
-              <w:instrText xml:space="preserve"> PAGEREF _Toc41225565 \h </w:instrText>
+              <w:instrText xml:space="preserve"> PAGEREF _Toc41415153 \h </w:instrText>
             </w:r>
             <w:r>
               <w:rPr>
@@ -161,7 +164,7 @@
               <w:noProof/>
             </w:rPr>
           </w:pPr>
-          <w:hyperlink w:anchor="_Toc41225566" w:history="1">
+          <w:hyperlink w:anchor="_Toc41415154" w:history="1">
             <w:r>
               <w:rPr>
                 <w:rStyle w:val="ad"/>
@@ -188,7 +191,7 @@
                 <w:noProof/>
                 <w:webHidden/>
               </w:rPr>
-              <w:instrText xml:space="preserve"> PAGEREF _Toc41225566 \h </w:instrText>
+              <w:instrText xml:space="preserve"> PAGEREF _Toc41415154 \h </w:instrText>
             </w:r>
             <w:r>
               <w:rPr>
@@ -230,7 +233,7 @@
               <w:noProof/>
             </w:rPr>
           </w:pPr>
-          <w:hyperlink w:anchor="_Toc41225567" w:history="1">
+          <w:hyperlink w:anchor="_Toc41415155" w:history="1">
             <w:r>
               <w:rPr>
                 <w:rStyle w:val="ad"/>
@@ -257,7 +260,7 @@
                 <w:noProof/>
                 <w:webHidden/>
               </w:rPr>
-              <w:instrText xml:space="preserve"> PAGEREF _Toc41225567 \h </w:instrText>
+              <w:instrText xml:space="preserve"> PAGEREF _Toc41415155 \h </w:instrText>
             </w:r>
             <w:r>
               <w:rPr>
@@ -299,7 +302,7 @@
               <w:noProof/>
             </w:rPr>
           </w:pPr>
-          <w:hyperlink w:anchor="_Toc41225568" w:history="1">
+          <w:hyperlink w:anchor="_Toc41415156" w:history="1">
             <w:r>
               <w:rPr>
                 <w:rStyle w:val="ad"/>
@@ -326,7 +329,7 @@
                 <w:noProof/>
                 <w:webHidden/>
               </w:rPr>
-              <w:instrText xml:space="preserve"> PAGEREF _Toc41225568 \h </w:instrText>
+              <w:instrText xml:space="preserve"> PAGEREF _Toc41415156 \h </w:instrText>
             </w:r>
             <w:r>
               <w:rPr>
@@ -368,7 +371,7 @@
               <w:noProof/>
             </w:rPr>
           </w:pPr>
-          <w:hyperlink w:anchor="_Toc41225569" w:history="1">
+          <w:hyperlink w:anchor="_Toc41415157" w:history="1">
             <w:r>
               <w:rPr>
                 <w:rStyle w:val="ad"/>
@@ -395,7 +398,7 @@
                 <w:noProof/>
                 <w:webHidden/>
               </w:rPr>
-              <w:instrText xml:space="preserve"> PAGEREF _Toc41225569 \h </w:instrText>
+              <w:instrText xml:space="preserve"> PAGEREF _Toc41415157 \h </w:instrText>
             </w:r>
             <w:r>
               <w:rPr>
@@ -437,7 +440,7 @@
               <w:noProof/>
             </w:rPr>
           </w:pPr>
-          <w:hyperlink w:anchor="_Toc41225570" w:history="1">
+          <w:hyperlink w:anchor="_Toc41415158" w:history="1">
             <w:r>
               <w:rPr>
                 <w:rStyle w:val="ad"/>
@@ -464,7 +467,7 @@
                 <w:noProof/>
                 <w:webHidden/>
               </w:rPr>
-              <w:instrText xml:space="preserve"> PAGEREF _Toc41225570 \h </w:instrText>
+              <w:instrText xml:space="preserve"> PAGEREF _Toc41415158 \h </w:instrText>
             </w:r>
             <w:r>
               <w:rPr>
@@ -506,7 +509,7 @@
               <w:noProof/>
             </w:rPr>
           </w:pPr>
-          <w:hyperlink w:anchor="_Toc41225571" w:history="1">
+          <w:hyperlink w:anchor="_Toc41415159" w:history="1">
             <w:r>
               <w:rPr>
                 <w:rStyle w:val="ad"/>
@@ -533,7 +536,7 @@
                 <w:noProof/>
                 <w:webHidden/>
               </w:rPr>
-              <w:instrText xml:space="preserve"> PAGEREF _Toc41225571 \h </w:instrText>
+              <w:instrText xml:space="preserve"> PAGEREF _Toc41415159 \h </w:instrText>
             </w:r>
             <w:r>
               <w:rPr>
@@ -575,7 +578,7 @@
               <w:noProof/>
             </w:rPr>
           </w:pPr>
-          <w:hyperlink w:anchor="_Toc41225572" w:history="1">
+          <w:hyperlink w:anchor="_Toc41415160" w:history="1">
             <w:r>
               <w:rPr>
                 <w:rStyle w:val="ad"/>
@@ -602,7 +605,7 @@
                 <w:noProof/>
                 <w:webHidden/>
               </w:rPr>
-              <w:instrText xml:space="preserve"> PAGEREF _Toc41225572 \h </w:instrText>
+              <w:instrText xml:space="preserve"> PAGEREF _Toc41415160 \h </w:instrText>
             </w:r>
             <w:r>
               <w:rPr>
@@ -644,7 +647,7 @@
               <w:noProof/>
             </w:rPr>
           </w:pPr>
-          <w:hyperlink w:anchor="_Toc41225573" w:history="1">
+          <w:hyperlink w:anchor="_Toc41415161" w:history="1">
             <w:r>
               <w:rPr>
                 <w:rStyle w:val="ad"/>
@@ -671,7 +674,7 @@
                 <w:noProof/>
                 <w:webHidden/>
               </w:rPr>
-              <w:instrText xml:space="preserve"> PAGEREF _Toc41225573 \h </w:instrText>
+              <w:instrText xml:space="preserve"> PAGEREF _Toc41415161 \h </w:instrText>
             </w:r>
             <w:r>
               <w:rPr>
@@ -713,7 +716,7 @@
               <w:noProof/>
             </w:rPr>
           </w:pPr>
-          <w:hyperlink w:anchor="_Toc41225574" w:history="1">
+          <w:hyperlink w:anchor="_Toc41415162" w:history="1">
             <w:r>
               <w:rPr>
                 <w:rStyle w:val="ad"/>
@@ -740,7 +743,7 @@
                 <w:noProof/>
                 <w:webHidden/>
               </w:rPr>
-              <w:instrText xml:space="preserve"> PAGEREF _Toc41225574 \h </w:instrText>
+              <w:instrText xml:space="preserve"> PAGEREF _Toc41415162 \h </w:instrText>
             </w:r>
             <w:r>
               <w:rPr>
@@ -782,7 +785,7 @@
               <w:noProof/>
             </w:rPr>
           </w:pPr>
-          <w:hyperlink w:anchor="_Toc41225575" w:history="1">
+          <w:hyperlink w:anchor="_Toc41415163" w:history="1">
             <w:r>
               <w:rPr>
                 <w:rStyle w:val="ad"/>
@@ -809,7 +812,7 @@
                 <w:noProof/>
                 <w:webHidden/>
               </w:rPr>
-              <w:instrText xml:space="preserve"> PAGEREF _Toc41225575 \h </w:instrText>
+              <w:instrText xml:space="preserve"> PAGEREF _Toc41415163 \h </w:instrText>
             </w:r>
             <w:r>
               <w:rPr>
@@ -851,7 +854,7 @@
               <w:noProof/>
             </w:rPr>
           </w:pPr>
-          <w:hyperlink w:anchor="_Toc41225576" w:history="1">
+          <w:hyperlink w:anchor="_Toc41415164" w:history="1">
             <w:r>
               <w:rPr>
                 <w:rStyle w:val="ad"/>
@@ -878,7 +881,7 @@
                 <w:noProof/>
                 <w:webHidden/>
               </w:rPr>
-              <w:instrText xml:space="preserve"> PAGEREF _Toc41225576 \h </w:instrText>
+              <w:instrText xml:space="preserve"> PAGEREF _Toc41415164 \h </w:instrText>
             </w:r>
             <w:r>
               <w:rPr>
@@ -920,7 +923,7 @@
               <w:noProof/>
             </w:rPr>
           </w:pPr>
-          <w:hyperlink w:anchor="_Toc41225577" w:history="1">
+          <w:hyperlink w:anchor="_Toc41415165" w:history="1">
             <w:r>
               <w:rPr>
                 <w:rStyle w:val="ad"/>
@@ -947,7 +950,7 @@
                 <w:noProof/>
                 <w:webHidden/>
               </w:rPr>
-              <w:instrText xml:space="preserve"> PAGEREF _Toc41225577 \h </w:instrText>
+              <w:instrText xml:space="preserve"> PAGEREF _Toc41415165 \h </w:instrText>
             </w:r>
             <w:r>
               <w:rPr>
@@ -989,7 +992,7 @@
               <w:noProof/>
             </w:rPr>
           </w:pPr>
-          <w:hyperlink w:anchor="_Toc41225578" w:history="1">
+          <w:hyperlink w:anchor="_Toc41415166" w:history="1">
             <w:r>
               <w:rPr>
                 <w:rStyle w:val="ad"/>
@@ -1016,7 +1019,7 @@
                 <w:noProof/>
                 <w:webHidden/>
               </w:rPr>
-              <w:instrText xml:space="preserve"> PAGEREF _Toc41225578 \h </w:instrText>
+              <w:instrText xml:space="preserve"> PAGEREF _Toc41415166 \h </w:instrText>
             </w:r>
             <w:r>
               <w:rPr>
@@ -1058,7 +1061,7 @@
               <w:noProof/>
             </w:rPr>
           </w:pPr>
-          <w:hyperlink w:anchor="_Toc41225579" w:history="1">
+          <w:hyperlink w:anchor="_Toc41415167" w:history="1">
             <w:r>
               <w:rPr>
                 <w:rStyle w:val="ad"/>
@@ -1085,7 +1088,7 @@
                 <w:noProof/>
                 <w:webHidden/>
               </w:rPr>
-              <w:instrText xml:space="preserve"> PAGEREF _Toc41225579 \h </w:instrText>
+              <w:instrText xml:space="preserve"> PAGEREF _Toc41415167 \h </w:instrText>
             </w:r>
             <w:r>
               <w:rPr>
@@ -1127,7 +1130,7 @@
               <w:noProof/>
             </w:rPr>
           </w:pPr>
-          <w:hyperlink w:anchor="_Toc41225580" w:history="1">
+          <w:hyperlink w:anchor="_Toc41415168" w:history="1">
             <w:r>
               <w:rPr>
                 <w:rStyle w:val="ad"/>
@@ -1154,7 +1157,7 @@
                 <w:noProof/>
                 <w:webHidden/>
               </w:rPr>
-              <w:instrText xml:space="preserve"> PAGEREF _Toc41225580 \h </w:instrText>
+              <w:instrText xml:space="preserve"> PAGEREF _Toc41415168 \h </w:instrText>
             </w:r>
             <w:r>
               <w:rPr>
@@ -1196,7 +1199,7 @@
               <w:noProof/>
             </w:rPr>
           </w:pPr>
-          <w:hyperlink w:anchor="_Toc41225581" w:history="1">
+          <w:hyperlink w:anchor="_Toc41415169" w:history="1">
             <w:r>
               <w:rPr>
                 <w:rStyle w:val="ad"/>
@@ -1223,7 +1226,7 @@
                 <w:noProof/>
                 <w:webHidden/>
               </w:rPr>
-              <w:instrText xml:space="preserve"> PAGEREF _Toc41225581 \h </w:instrText>
+              <w:instrText xml:space="preserve"> PAGEREF _Toc41415169 \h </w:instrText>
             </w:r>
             <w:r>
               <w:rPr>
@@ -1265,7 +1268,7 @@
               <w:noProof/>
             </w:rPr>
           </w:pPr>
-          <w:hyperlink w:anchor="_Toc41225582" w:history="1">
+          <w:hyperlink w:anchor="_Toc41415170" w:history="1">
             <w:r>
               <w:rPr>
                 <w:rStyle w:val="ad"/>
@@ -1292,7 +1295,7 @@
                 <w:noProof/>
                 <w:webHidden/>
               </w:rPr>
-              <w:instrText xml:space="preserve"> PAGEREF _Toc41225582 \h </w:instrText>
+              <w:instrText xml:space="preserve"> PAGEREF _Toc41415170 \h </w:instrText>
             </w:r>
             <w:r>
               <w:rPr>
@@ -1334,7 +1337,7 @@
               <w:noProof/>
             </w:rPr>
           </w:pPr>
-          <w:hyperlink w:anchor="_Toc41225583" w:history="1">
+          <w:hyperlink w:anchor="_Toc41415171" w:history="1">
             <w:r>
               <w:rPr>
                 <w:rStyle w:val="ad"/>
@@ -1361,7 +1364,7 @@
                 <w:noProof/>
                 <w:webHidden/>
               </w:rPr>
-              <w:instrText xml:space="preserve"> PAGEREF _Toc41225583 \h </w:instrText>
+              <w:instrText xml:space="preserve"> PAGEREF _Toc41415171 \h </w:instrText>
             </w:r>
             <w:r>
               <w:rPr>
@@ -1403,7 +1406,7 @@
               <w:noProof/>
             </w:rPr>
           </w:pPr>
-          <w:hyperlink w:anchor="_Toc41225584" w:history="1">
+          <w:hyperlink w:anchor="_Toc41415172" w:history="1">
             <w:r>
               <w:rPr>
                 <w:rStyle w:val="ad"/>
@@ -1430,7 +1433,7 @@
                 <w:noProof/>
                 <w:webHidden/>
               </w:rPr>
-              <w:instrText xml:space="preserve"> PAGEREF _Toc41225584 \h </w:instrText>
+              <w:instrText xml:space="preserve"> PAGEREF _Toc41415172 \h </w:instrText>
             </w:r>
             <w:r>
               <w:rPr>
@@ -1472,7 +1475,7 @@
               <w:noProof/>
             </w:rPr>
           </w:pPr>
-          <w:hyperlink w:anchor="_Toc41225585" w:history="1">
+          <w:hyperlink w:anchor="_Toc41415173" w:history="1">
             <w:r>
               <w:rPr>
                 <w:rStyle w:val="ad"/>
@@ -1499,7 +1502,7 @@
                 <w:noProof/>
                 <w:webHidden/>
               </w:rPr>
-              <w:instrText xml:space="preserve"> PAGEREF _Toc41225585 \h </w:instrText>
+              <w:instrText xml:space="preserve"> PAGEREF _Toc41415173 \h </w:instrText>
             </w:r>
             <w:r>
               <w:rPr>
@@ -1541,7 +1544,7 @@
               <w:noProof/>
             </w:rPr>
           </w:pPr>
-          <w:hyperlink w:anchor="_Toc41225586" w:history="1">
+          <w:hyperlink w:anchor="_Toc41415174" w:history="1">
             <w:r>
               <w:rPr>
                 <w:rStyle w:val="ad"/>
@@ -1568,7 +1571,7 @@
                 <w:noProof/>
                 <w:webHidden/>
               </w:rPr>
-              <w:instrText xml:space="preserve"> PAGEREF _Toc41225586 \h </w:instrText>
+              <w:instrText xml:space="preserve"> PAGEREF _Toc41415174 \h </w:instrText>
             </w:r>
             <w:r>
               <w:rPr>
@@ -1610,7 +1613,7 @@
               <w:noProof/>
             </w:rPr>
           </w:pPr>
-          <w:hyperlink w:anchor="_Toc41225587" w:history="1">
+          <w:hyperlink w:anchor="_Toc41415175" w:history="1">
             <w:r>
               <w:rPr>
                 <w:rStyle w:val="ad"/>
@@ -1637,7 +1640,7 @@
                 <w:noProof/>
                 <w:webHidden/>
               </w:rPr>
-              <w:instrText xml:space="preserve"> PAGEREF _Toc41225587 \h </w:instrText>
+              <w:instrText xml:space="preserve"> PAGEREF _Toc41415175 \h </w:instrText>
             </w:r>
             <w:r>
               <w:rPr>
@@ -1679,7 +1682,7 @@
               <w:noProof/>
             </w:rPr>
           </w:pPr>
-          <w:hyperlink w:anchor="_Toc41225588" w:history="1">
+          <w:hyperlink w:anchor="_Toc41415176" w:history="1">
             <w:r>
               <w:rPr>
                 <w:rStyle w:val="ad"/>
@@ -1706,7 +1709,7 @@
                 <w:noProof/>
                 <w:webHidden/>
               </w:rPr>
-              <w:instrText xml:space="preserve"> PAGEREF _Toc41225588 \h </w:instrText>
+              <w:instrText xml:space="preserve"> PAGEREF _Toc41415176 \h </w:instrText>
             </w:r>
             <w:r>
               <w:rPr>
@@ -1748,7 +1751,7 @@
               <w:noProof/>
             </w:rPr>
           </w:pPr>
-          <w:hyperlink w:anchor="_Toc41225589" w:history="1">
+          <w:hyperlink w:anchor="_Toc41415177" w:history="1">
             <w:r>
               <w:rPr>
                 <w:rStyle w:val="ad"/>
@@ -1775,7 +1778,7 @@
                 <w:noProof/>
                 <w:webHidden/>
               </w:rPr>
-              <w:instrText xml:space="preserve"> PAGEREF _Toc41225589 \h </w:instrText>
+              <w:instrText xml:space="preserve"> PAGEREF _Toc41415177 \h </w:instrText>
             </w:r>
             <w:r>
               <w:rPr>
@@ -1817,7 +1820,7 @@
               <w:noProof/>
             </w:rPr>
           </w:pPr>
-          <w:hyperlink w:anchor="_Toc41225590" w:history="1">
+          <w:hyperlink w:anchor="_Toc41415178" w:history="1">
             <w:r>
               <w:rPr>
                 <w:rStyle w:val="ad"/>
@@ -1844,7 +1847,7 @@
                 <w:noProof/>
                 <w:webHidden/>
               </w:rPr>
-              <w:instrText xml:space="preserve"> PAGEREF _Toc41225590 \h </w:instrText>
+              <w:instrText xml:space="preserve"> PAGEREF _Toc41415178 \h </w:instrText>
             </w:r>
             <w:r>
               <w:rPr>
@@ -1886,7 +1889,7 @@
               <w:noProof/>
             </w:rPr>
           </w:pPr>
-          <w:hyperlink w:anchor="_Toc41225591" w:history="1">
+          <w:hyperlink w:anchor="_Toc41415179" w:history="1">
             <w:r>
               <w:rPr>
                 <w:rStyle w:val="ad"/>
@@ -1913,7 +1916,7 @@
                 <w:noProof/>
                 <w:webHidden/>
               </w:rPr>
-              <w:instrText xml:space="preserve"> PAGEREF _Toc41225591 \h </w:instrText>
+              <w:instrText xml:space="preserve"> PAGEREF _Toc41415179 \h </w:instrText>
             </w:r>
             <w:r>
               <w:rPr>
@@ -1955,7 +1958,7 @@
               <w:noProof/>
             </w:rPr>
           </w:pPr>
-          <w:hyperlink w:anchor="_Toc41225592" w:history="1">
+          <w:hyperlink w:anchor="_Toc41415180" w:history="1">
             <w:r>
               <w:rPr>
                 <w:rStyle w:val="ad"/>
@@ -1982,7 +1985,7 @@
                 <w:noProof/>
                 <w:webHidden/>
               </w:rPr>
-              <w:instrText xml:space="preserve"> PAGEREF _Toc41225592 \h </w:instrText>
+              <w:instrText xml:space="preserve"> PAGEREF _Toc41415180 \h </w:instrText>
             </w:r>
             <w:r>
               <w:rPr>
@@ -2024,7 +2027,7 @@
               <w:noProof/>
             </w:rPr>
           </w:pPr>
-          <w:hyperlink w:anchor="_Toc41225593" w:history="1">
+          <w:hyperlink w:anchor="_Toc41415181" w:history="1">
             <w:r>
               <w:rPr>
                 <w:rStyle w:val="ad"/>
@@ -2051,7 +2054,7 @@
                 <w:noProof/>
                 <w:webHidden/>
               </w:rPr>
-              <w:instrText xml:space="preserve"> PAGEREF _Toc41225593 \h </w:instrText>
+              <w:instrText xml:space="preserve"> PAGEREF _Toc41415181 \h </w:instrText>
             </w:r>
             <w:r>
               <w:rPr>
@@ -2093,7 +2096,7 @@
               <w:noProof/>
             </w:rPr>
           </w:pPr>
-          <w:hyperlink w:anchor="_Toc41225594" w:history="1">
+          <w:hyperlink w:anchor="_Toc41415182" w:history="1">
             <w:r>
               <w:rPr>
                 <w:rStyle w:val="ad"/>
@@ -2120,7 +2123,7 @@
                 <w:noProof/>
                 <w:webHidden/>
               </w:rPr>
-              <w:instrText xml:space="preserve"> PAGEREF _Toc41225594 \h </w:instrText>
+              <w:instrText xml:space="preserve"> PAGEREF _Toc41415182 \h </w:instrText>
             </w:r>
             <w:r>
               <w:rPr>
@@ -2172,7 +2175,7 @@
       <w:pPr>
         <w:pStyle w:val="1"/>
       </w:pPr>
-      <w:bookmarkStart w:id="0" w:name="_Toc41225565"/>
+      <w:bookmarkStart w:id="0" w:name="_Toc41415153"/>
       <w:r>
         <w:lastRenderedPageBreak/>
         <w:t>Definition</w:t>
@@ -2183,7 +2186,7 @@
       <w:pPr>
         <w:pStyle w:val="2"/>
       </w:pPr>
-      <w:bookmarkStart w:id="1" w:name="_Toc41225566"/>
+      <w:bookmarkStart w:id="1" w:name="_Toc41415154"/>
       <w:r>
         <w:t>Project Overview</w:t>
       </w:r>
@@ -2263,7 +2266,7 @@
       <w:pPr>
         <w:pStyle w:val="2"/>
       </w:pPr>
-      <w:bookmarkStart w:id="2" w:name="_Toc41225567"/>
+      <w:bookmarkStart w:id="2" w:name="_Toc41415155"/>
       <w:r>
         <w:t>Problem Statement</w:t>
       </w:r>
@@ -2319,7 +2322,7 @@
       <w:pPr>
         <w:pStyle w:val="2"/>
       </w:pPr>
-      <w:bookmarkStart w:id="3" w:name="_Toc41225568"/>
+      <w:bookmarkStart w:id="3" w:name="_Toc41415156"/>
       <w:r>
         <w:t>Metrics</w:t>
       </w:r>
@@ -3033,7 +3036,7 @@
       <w:pPr>
         <w:pStyle w:val="1"/>
       </w:pPr>
-      <w:bookmarkStart w:id="4" w:name="_Toc41225569"/>
+      <w:bookmarkStart w:id="4" w:name="_Toc41415157"/>
       <w:r>
         <w:lastRenderedPageBreak/>
         <w:t>Analysis</w:t>
@@ -3044,7 +3047,7 @@
       <w:pPr>
         <w:pStyle w:val="2"/>
       </w:pPr>
-      <w:bookmarkStart w:id="5" w:name="_Toc41225570"/>
+      <w:bookmarkStart w:id="5" w:name="_Toc41415158"/>
       <w:r>
         <w:t>Data Exploration</w:t>
       </w:r>
@@ -3529,7 +3532,7 @@
       <w:pPr>
         <w:pStyle w:val="2"/>
       </w:pPr>
-      <w:bookmarkStart w:id="6" w:name="_Toc41225571"/>
+      <w:bookmarkStart w:id="6" w:name="_Toc41415159"/>
       <w:r>
         <w:t>Exploratory Visualization</w:t>
       </w:r>
@@ -3539,7 +3542,7 @@
       <w:pPr>
         <w:pStyle w:val="3"/>
       </w:pPr>
-      <w:bookmarkStart w:id="7" w:name="_Toc41225572"/>
+      <w:bookmarkStart w:id="7" w:name="_Toc41415160"/>
       <w:r>
         <w:t>Weekly Pattern</w:t>
       </w:r>
@@ -3626,14 +3629,27 @@
       <w:r>
         <w:t xml:space="preserve">Figure </w:t>
       </w:r>
-      <w:fldSimple w:instr=" SEQ Figure \* ARABIC ">
-        <w:r>
-          <w:rPr>
-            <w:noProof/>
-          </w:rPr>
-          <w:t>1</w:t>
-        </w:r>
-      </w:fldSimple>
+      <w:r>
+        <w:fldChar w:fldCharType="begin"/>
+      </w:r>
+      <w:r>
+        <w:instrText xml:space="preserve"> SEQ Figure \* ARABIC </w:instrText>
+      </w:r>
+      <w:r>
+        <w:fldChar w:fldCharType="separate"/>
+      </w:r>
+      <w:r>
+        <w:rPr>
+          <w:noProof/>
+        </w:rPr>
+        <w:t>1</w:t>
+      </w:r>
+      <w:r>
+        <w:rPr>
+          <w:noProof/>
+        </w:rPr>
+        <w:fldChar w:fldCharType="end"/>
+      </w:r>
       <w:r>
         <w:rPr>
           <w:noProof/>
@@ -3727,7 +3743,7 @@
       <w:pPr>
         <w:pStyle w:val="3"/>
       </w:pPr>
-      <w:bookmarkStart w:id="8" w:name="_Toc41225573"/>
+      <w:bookmarkStart w:id="8" w:name="_Toc41415161"/>
       <w:r>
         <w:t>Monthly Pattern</w:t>
       </w:r>
@@ -3817,14 +3833,27 @@
       <w:r>
         <w:t xml:space="preserve">Figure </w:t>
       </w:r>
-      <w:fldSimple w:instr=" SEQ Figure \* ARABIC ">
-        <w:r>
-          <w:rPr>
-            <w:noProof/>
-          </w:rPr>
-          <w:t>2</w:t>
-        </w:r>
-      </w:fldSimple>
+      <w:r>
+        <w:fldChar w:fldCharType="begin"/>
+      </w:r>
+      <w:r>
+        <w:instrText xml:space="preserve"> SEQ Figure \* ARABIC </w:instrText>
+      </w:r>
+      <w:r>
+        <w:fldChar w:fldCharType="separate"/>
+      </w:r>
+      <w:r>
+        <w:rPr>
+          <w:noProof/>
+        </w:rPr>
+        <w:t>2</w:t>
+      </w:r>
+      <w:r>
+        <w:rPr>
+          <w:noProof/>
+        </w:rPr>
+        <w:fldChar w:fldCharType="end"/>
+      </w:r>
       <w:r>
         <w:t xml:space="preserve"> nine weeks of sales number from four randomly </w:t>
       </w:r>
@@ -3844,7 +3873,7 @@
       <w:pPr>
         <w:pStyle w:val="3"/>
       </w:pPr>
-      <w:bookmarkStart w:id="9" w:name="_Toc41225574"/>
+      <w:bookmarkStart w:id="9" w:name="_Toc41415162"/>
       <w:r>
         <w:lastRenderedPageBreak/>
         <w:t>Sessional Pattern</w:t>
@@ -3929,14 +3958,27 @@
       <w:r>
         <w:t xml:space="preserve">Figure </w:t>
       </w:r>
-      <w:fldSimple w:instr=" SEQ Figure \* ARABIC ">
-        <w:r>
-          <w:rPr>
-            <w:noProof/>
-          </w:rPr>
-          <w:t>3</w:t>
-        </w:r>
-      </w:fldSimple>
+      <w:r>
+        <w:fldChar w:fldCharType="begin"/>
+      </w:r>
+      <w:r>
+        <w:instrText xml:space="preserve"> SEQ Figure \* ARABIC </w:instrText>
+      </w:r>
+      <w:r>
+        <w:fldChar w:fldCharType="separate"/>
+      </w:r>
+      <w:r>
+        <w:rPr>
+          <w:noProof/>
+        </w:rPr>
+        <w:t>3</w:t>
+      </w:r>
+      <w:r>
+        <w:rPr>
+          <w:noProof/>
+        </w:rPr>
+        <w:fldChar w:fldCharType="end"/>
+      </w:r>
       <w:r>
         <w:t xml:space="preserve"> overall trend of sales data from four randomly chosen stores</w:t>
       </w:r>
@@ -3992,7 +4034,7 @@
       <w:pPr>
         <w:pStyle w:val="3"/>
       </w:pPr>
-      <w:bookmarkStart w:id="10" w:name="_Toc41225575"/>
+      <w:bookmarkStart w:id="10" w:name="_Toc41415163"/>
       <w:r>
         <w:t>Correlation Analyze</w:t>
       </w:r>
@@ -4070,14 +4112,27 @@
       <w:r>
         <w:t xml:space="preserve">Figure </w:t>
       </w:r>
-      <w:fldSimple w:instr=" SEQ Figure \* ARABIC ">
-        <w:r>
-          <w:rPr>
-            <w:noProof/>
-          </w:rPr>
-          <w:t>4</w:t>
-        </w:r>
-      </w:fldSimple>
+      <w:r>
+        <w:fldChar w:fldCharType="begin"/>
+      </w:r>
+      <w:r>
+        <w:instrText xml:space="preserve"> SEQ Figure \* ARABIC </w:instrText>
+      </w:r>
+      <w:r>
+        <w:fldChar w:fldCharType="separate"/>
+      </w:r>
+      <w:r>
+        <w:rPr>
+          <w:noProof/>
+        </w:rPr>
+        <w:t>4</w:t>
+      </w:r>
+      <w:r>
+        <w:rPr>
+          <w:noProof/>
+        </w:rPr>
+        <w:fldChar w:fldCharType="end"/>
+      </w:r>
       <w:r>
         <w:t xml:space="preserve"> correlation analyze between different columns</w:t>
       </w:r>
@@ -4199,14 +4254,27 @@
       <w:r>
         <w:t xml:space="preserve">Figure </w:t>
       </w:r>
-      <w:fldSimple w:instr=" SEQ Figure \* ARABIC ">
-        <w:r>
-          <w:rPr>
-            <w:noProof/>
-          </w:rPr>
-          <w:t>5</w:t>
-        </w:r>
-      </w:fldSimple>
+      <w:r>
+        <w:fldChar w:fldCharType="begin"/>
+      </w:r>
+      <w:r>
+        <w:instrText xml:space="preserve"> SEQ Figure \* ARABIC </w:instrText>
+      </w:r>
+      <w:r>
+        <w:fldChar w:fldCharType="separate"/>
+      </w:r>
+      <w:r>
+        <w:rPr>
+          <w:noProof/>
+        </w:rPr>
+        <w:t>5</w:t>
+      </w:r>
+      <w:r>
+        <w:rPr>
+          <w:noProof/>
+        </w:rPr>
+        <w:fldChar w:fldCharType="end"/>
+      </w:r>
       <w:r>
         <w:t xml:space="preserve"> sales correlation analyzes between stores</w:t>
       </w:r>
@@ -4244,7 +4312,7 @@
       <w:pPr>
         <w:pStyle w:val="2"/>
       </w:pPr>
-      <w:bookmarkStart w:id="11" w:name="_Toc41225576"/>
+      <w:bookmarkStart w:id="11" w:name="_Toc41415164"/>
       <w:r>
         <w:t>Algorithms and Techniques</w:t>
       </w:r>
@@ -4334,14 +4402,27 @@
       <w:r>
         <w:t xml:space="preserve">Figure </w:t>
       </w:r>
-      <w:fldSimple w:instr=" SEQ Figure \* ARABIC ">
-        <w:r>
-          <w:rPr>
-            <w:noProof/>
-          </w:rPr>
-          <w:t>6</w:t>
-        </w:r>
-      </w:fldSimple>
+      <w:r>
+        <w:fldChar w:fldCharType="begin"/>
+      </w:r>
+      <w:r>
+        <w:instrText xml:space="preserve"> SEQ Figure \* ARABIC </w:instrText>
+      </w:r>
+      <w:r>
+        <w:fldChar w:fldCharType="separate"/>
+      </w:r>
+      <w:r>
+        <w:rPr>
+          <w:noProof/>
+        </w:rPr>
+        <w:t>6</w:t>
+      </w:r>
+      <w:r>
+        <w:rPr>
+          <w:noProof/>
+        </w:rPr>
+        <w:fldChar w:fldCharType="end"/>
+      </w:r>
       <w:r>
         <w:t xml:space="preserve"> RNN in principle</w:t>
       </w:r>
@@ -4433,14 +4514,27 @@
       <w:r>
         <w:t xml:space="preserve">Figure </w:t>
       </w:r>
-      <w:fldSimple w:instr=" SEQ Figure \* ARABIC ">
-        <w:r>
-          <w:rPr>
-            <w:noProof/>
-          </w:rPr>
-          <w:t>7</w:t>
-        </w:r>
-      </w:fldSimple>
+      <w:r>
+        <w:fldChar w:fldCharType="begin"/>
+      </w:r>
+      <w:r>
+        <w:instrText xml:space="preserve"> SEQ Figure \* ARABIC </w:instrText>
+      </w:r>
+      <w:r>
+        <w:fldChar w:fldCharType="separate"/>
+      </w:r>
+      <w:r>
+        <w:rPr>
+          <w:noProof/>
+        </w:rPr>
+        <w:t>7</w:t>
+      </w:r>
+      <w:r>
+        <w:rPr>
+          <w:noProof/>
+        </w:rPr>
+        <w:fldChar w:fldCharType="end"/>
+      </w:r>
       <w:r>
         <w:t xml:space="preserve"> LSTM in principle</w:t>
       </w:r>
@@ -4526,7 +4620,7 @@
       <w:pPr>
         <w:pStyle w:val="2"/>
       </w:pPr>
-      <w:bookmarkStart w:id="12" w:name="_Toc41225577"/>
+      <w:bookmarkStart w:id="12" w:name="_Toc41415165"/>
       <w:r>
         <w:t>Benchmark</w:t>
       </w:r>
@@ -4557,7 +4651,7 @@
       <w:pPr>
         <w:pStyle w:val="1"/>
       </w:pPr>
-      <w:bookmarkStart w:id="13" w:name="_Toc41225578"/>
+      <w:bookmarkStart w:id="13" w:name="_Toc41415166"/>
       <w:r>
         <w:lastRenderedPageBreak/>
         <w:t>Methodology</w:t>
@@ -4568,7 +4662,7 @@
       <w:pPr>
         <w:pStyle w:val="2"/>
       </w:pPr>
-      <w:bookmarkStart w:id="14" w:name="_Toc41225579"/>
+      <w:bookmarkStart w:id="14" w:name="_Toc41415167"/>
       <w:r>
         <w:t>Data Preprocessing</w:t>
       </w:r>
@@ -4578,7 +4672,7 @@
       <w:pPr>
         <w:pStyle w:val="3"/>
       </w:pPr>
-      <w:bookmarkStart w:id="15" w:name="_Toc41225580"/>
+      <w:bookmarkStart w:id="15" w:name="_Toc41415168"/>
       <w:proofErr w:type="spellStart"/>
       <w:r>
         <w:t>NaN</w:t>
@@ -4656,14 +4750,27 @@
       <w:r>
         <w:t xml:space="preserve">Figure </w:t>
       </w:r>
-      <w:fldSimple w:instr=" SEQ Figure \* ARABIC ">
-        <w:r>
-          <w:rPr>
-            <w:noProof/>
-          </w:rPr>
-          <w:t>8</w:t>
-        </w:r>
-      </w:fldSimple>
+      <w:r>
+        <w:fldChar w:fldCharType="begin"/>
+      </w:r>
+      <w:r>
+        <w:instrText xml:space="preserve"> SEQ Figure \* ARABIC </w:instrText>
+      </w:r>
+      <w:r>
+        <w:fldChar w:fldCharType="separate"/>
+      </w:r>
+      <w:r>
+        <w:rPr>
+          <w:noProof/>
+        </w:rPr>
+        <w:t>8</w:t>
+      </w:r>
+      <w:r>
+        <w:rPr>
+          <w:noProof/>
+        </w:rPr>
+        <w:fldChar w:fldCharType="end"/>
+      </w:r>
       <w:r>
         <w:t xml:space="preserve"> </w:t>
       </w:r>
@@ -4796,7 +4903,7 @@
       <w:pPr>
         <w:pStyle w:val="3"/>
       </w:pPr>
-      <w:bookmarkStart w:id="16" w:name="_Toc41225581"/>
+      <w:bookmarkStart w:id="16" w:name="_Toc41415169"/>
       <w:r>
         <w:t>Label Encoding</w:t>
       </w:r>
@@ -4903,7 +5010,7 @@
       <w:pPr>
         <w:pStyle w:val="3"/>
       </w:pPr>
-      <w:bookmarkStart w:id="17" w:name="_Toc41225582"/>
+      <w:bookmarkStart w:id="17" w:name="_Toc41415170"/>
       <w:r>
         <w:t>Standardization</w:t>
       </w:r>
@@ -5057,14 +5164,27 @@
       <w:r>
         <w:t xml:space="preserve">Figure </w:t>
       </w:r>
-      <w:fldSimple w:instr=" SEQ Figure \* ARABIC ">
-        <w:r>
-          <w:rPr>
-            <w:noProof/>
-          </w:rPr>
-          <w:t>9</w:t>
-        </w:r>
-      </w:fldSimple>
+      <w:r>
+        <w:fldChar w:fldCharType="begin"/>
+      </w:r>
+      <w:r>
+        <w:instrText xml:space="preserve"> SEQ Figure \* ARABIC </w:instrText>
+      </w:r>
+      <w:r>
+        <w:fldChar w:fldCharType="separate"/>
+      </w:r>
+      <w:r>
+        <w:rPr>
+          <w:noProof/>
+        </w:rPr>
+        <w:t>9</w:t>
+      </w:r>
+      <w:r>
+        <w:rPr>
+          <w:noProof/>
+        </w:rPr>
+        <w:fldChar w:fldCharType="end"/>
+      </w:r>
       <w:r>
         <w:t xml:space="preserve"> </w:t>
       </w:r>
@@ -5082,7 +5202,7 @@
       <w:pPr>
         <w:pStyle w:val="3"/>
       </w:pPr>
-      <w:bookmarkStart w:id="18" w:name="_Toc41225583"/>
+      <w:bookmarkStart w:id="18" w:name="_Toc41415171"/>
       <w:r>
         <w:t>Data Used for Model</w:t>
       </w:r>
@@ -5161,7 +5281,7 @@
       <w:pPr>
         <w:pStyle w:val="2"/>
       </w:pPr>
-      <w:bookmarkStart w:id="19" w:name="_Toc41225584"/>
+      <w:bookmarkStart w:id="19" w:name="_Toc41415172"/>
       <w:r>
         <w:t>Implementation</w:t>
       </w:r>
@@ -5171,7 +5291,7 @@
       <w:pPr>
         <w:pStyle w:val="3"/>
       </w:pPr>
-      <w:bookmarkStart w:id="20" w:name="_Toc41225585"/>
+      <w:bookmarkStart w:id="20" w:name="_Toc41415173"/>
       <w:r>
         <w:t>Training and Inference Approach</w:t>
       </w:r>
@@ -5232,7 +5352,7 @@
       <w:pPr>
         <w:pStyle w:val="3"/>
       </w:pPr>
-      <w:bookmarkStart w:id="21" w:name="_Toc41225586"/>
+      <w:bookmarkStart w:id="21" w:name="_Toc41415174"/>
       <w:r>
         <w:t>Time independent Design</w:t>
       </w:r>
@@ -5515,7 +5635,7 @@
       <w:pPr>
         <w:pStyle w:val="3"/>
       </w:pPr>
-      <w:bookmarkStart w:id="22" w:name="_Toc41225587"/>
+      <w:bookmarkStart w:id="22" w:name="_Toc41415175"/>
       <w:r>
         <w:t>Batches</w:t>
       </w:r>
@@ -5604,7 +5724,7 @@
       <w:pPr>
         <w:pStyle w:val="3"/>
       </w:pPr>
-      <w:bookmarkStart w:id="23" w:name="_Toc41225588"/>
+      <w:bookmarkStart w:id="23" w:name="_Toc41415176"/>
       <w:r>
         <w:t>Model</w:t>
       </w:r>
@@ -5814,14 +5934,27 @@
       <w:r>
         <w:t xml:space="preserve">Figure </w:t>
       </w:r>
-      <w:fldSimple w:instr=" SEQ Figure \* ARABIC ">
-        <w:r>
-          <w:rPr>
-            <w:noProof/>
-          </w:rPr>
-          <w:t>10</w:t>
-        </w:r>
-      </w:fldSimple>
+      <w:r>
+        <w:fldChar w:fldCharType="begin"/>
+      </w:r>
+      <w:r>
+        <w:instrText xml:space="preserve"> SEQ Figure \* ARABIC </w:instrText>
+      </w:r>
+      <w:r>
+        <w:fldChar w:fldCharType="separate"/>
+      </w:r>
+      <w:r>
+        <w:rPr>
+          <w:noProof/>
+        </w:rPr>
+        <w:t>10</w:t>
+      </w:r>
+      <w:r>
+        <w:rPr>
+          <w:noProof/>
+        </w:rPr>
+        <w:fldChar w:fldCharType="end"/>
+      </w:r>
       <w:r>
         <w:t xml:space="preserve"> model detail</w:t>
       </w:r>
@@ -5965,14 +6098,27 @@
       <w:r>
         <w:t xml:space="preserve">Figure </w:t>
       </w:r>
-      <w:fldSimple w:instr=" SEQ Figure \* ARABIC ">
-        <w:r>
-          <w:rPr>
-            <w:noProof/>
-          </w:rPr>
-          <w:t>11</w:t>
-        </w:r>
-      </w:fldSimple>
+      <w:r>
+        <w:fldChar w:fldCharType="begin"/>
+      </w:r>
+      <w:r>
+        <w:instrText xml:space="preserve"> SEQ Figure \* ARABIC </w:instrText>
+      </w:r>
+      <w:r>
+        <w:fldChar w:fldCharType="separate"/>
+      </w:r>
+      <w:r>
+        <w:rPr>
+          <w:noProof/>
+        </w:rPr>
+        <w:t>11</w:t>
+      </w:r>
+      <w:r>
+        <w:rPr>
+          <w:noProof/>
+        </w:rPr>
+        <w:fldChar w:fldCharType="end"/>
+      </w:r>
       <w:r>
         <w:t xml:space="preserve"> </w:t>
       </w:r>
@@ -5990,7 +6136,7 @@
       <w:pPr>
         <w:pStyle w:val="3"/>
       </w:pPr>
-      <w:bookmarkStart w:id="24" w:name="_Toc41225589"/>
+      <w:bookmarkStart w:id="24" w:name="_Toc41415177"/>
       <w:r>
         <w:t>Training Model</w:t>
       </w:r>
@@ -6099,7 +6245,7 @@
       <w:pPr>
         <w:pStyle w:val="1"/>
       </w:pPr>
-      <w:bookmarkStart w:id="25" w:name="_Toc41225590"/>
+      <w:bookmarkStart w:id="25" w:name="_Toc41415178"/>
       <w:r>
         <w:lastRenderedPageBreak/>
         <w:t>Results</w:t>
@@ -6110,7 +6256,7 @@
       <w:pPr>
         <w:pStyle w:val="2"/>
       </w:pPr>
-      <w:bookmarkStart w:id="26" w:name="_Toc41225591"/>
+      <w:bookmarkStart w:id="26" w:name="_Toc41415179"/>
       <w:r>
         <w:t>Model Evaluation and Validation</w:t>
       </w:r>
@@ -6194,14 +6340,27 @@
       <w:r>
         <w:t xml:space="preserve">Figure </w:t>
       </w:r>
-      <w:fldSimple w:instr=" SEQ Figure \* ARABIC ">
-        <w:r>
-          <w:rPr>
-            <w:noProof/>
-          </w:rPr>
-          <w:t>12</w:t>
-        </w:r>
-      </w:fldSimple>
+      <w:r>
+        <w:fldChar w:fldCharType="begin"/>
+      </w:r>
+      <w:r>
+        <w:instrText xml:space="preserve"> SEQ Figure \* ARABIC </w:instrText>
+      </w:r>
+      <w:r>
+        <w:fldChar w:fldCharType="separate"/>
+      </w:r>
+      <w:r>
+        <w:rPr>
+          <w:noProof/>
+        </w:rPr>
+        <w:t>12</w:t>
+      </w:r>
+      <w:r>
+        <w:rPr>
+          <w:noProof/>
+        </w:rPr>
+        <w:fldChar w:fldCharType="end"/>
+      </w:r>
       <w:r>
         <w:t xml:space="preserve"> learning curve</w:t>
       </w:r>
@@ -6762,14 +6921,27 @@
       <w:r>
         <w:t xml:space="preserve">Figure </w:t>
       </w:r>
-      <w:fldSimple w:instr=" SEQ Figure \* ARABIC ">
-        <w:r>
-          <w:rPr>
-            <w:noProof/>
-          </w:rPr>
-          <w:t>13</w:t>
-        </w:r>
-      </w:fldSimple>
+      <w:r>
+        <w:fldChar w:fldCharType="begin"/>
+      </w:r>
+      <w:r>
+        <w:instrText xml:space="preserve"> SEQ Figure \* ARABIC </w:instrText>
+      </w:r>
+      <w:r>
+        <w:fldChar w:fldCharType="separate"/>
+      </w:r>
+      <w:r>
+        <w:rPr>
+          <w:noProof/>
+        </w:rPr>
+        <w:t>13</w:t>
+      </w:r>
+      <w:r>
+        <w:rPr>
+          <w:noProof/>
+        </w:rPr>
+        <w:fldChar w:fldCharType="end"/>
+      </w:r>
       <w:r>
         <w:t xml:space="preserve"> </w:t>
       </w:r>
@@ -6792,7 +6964,7 @@
       <w:pPr>
         <w:pStyle w:val="2"/>
       </w:pPr>
-      <w:bookmarkStart w:id="27" w:name="_Toc41225592"/>
+      <w:bookmarkStart w:id="27" w:name="_Toc41415180"/>
       <w:r>
         <w:t>Predict</w:t>
       </w:r>
@@ -6974,14 +7146,27 @@
       <w:r>
         <w:t xml:space="preserve">Figure </w:t>
       </w:r>
-      <w:fldSimple w:instr=" SEQ Figure \* ARABIC ">
-        <w:r>
-          <w:rPr>
-            <w:noProof/>
-          </w:rPr>
-          <w:t>14</w:t>
-        </w:r>
-      </w:fldSimple>
+      <w:r>
+        <w:fldChar w:fldCharType="begin"/>
+      </w:r>
+      <w:r>
+        <w:instrText xml:space="preserve"> SEQ Figure \* ARABIC </w:instrText>
+      </w:r>
+      <w:r>
+        <w:fldChar w:fldCharType="separate"/>
+      </w:r>
+      <w:r>
+        <w:rPr>
+          <w:noProof/>
+        </w:rPr>
+        <w:t>14</w:t>
+      </w:r>
+      <w:r>
+        <w:rPr>
+          <w:noProof/>
+        </w:rPr>
+        <w:fldChar w:fldCharType="end"/>
+      </w:r>
       <w:r>
         <w:t xml:space="preserve"> day-by-day prediction result</w:t>
       </w:r>
@@ -7083,34 +7268,241 @@
       <w:r>
         <w:t xml:space="preserve">Figure </w:t>
       </w:r>
+      <w:r>
+        <w:fldChar w:fldCharType="begin"/>
+      </w:r>
+      <w:r>
+        <w:instrText xml:space="preserve"> SEQ Figure \* AR</w:instrText>
+      </w:r>
+      <w:r>
+        <w:instrText xml:space="preserve">ABIC </w:instrText>
+      </w:r>
+      <w:r>
+        <w:fldChar w:fldCharType="separate"/>
+      </w:r>
+      <w:r>
+        <w:rPr>
+          <w:noProof/>
+        </w:rPr>
+        <w:t>15</w:t>
+      </w:r>
+      <w:r>
+        <w:rPr>
+          <w:noProof/>
+        </w:rPr>
+        <w:fldChar w:fldCharType="end"/>
+      </w:r>
+      <w:r>
+        <w:t xml:space="preserve"> long-term prediction result</w:t>
+      </w:r>
+    </w:p>
+    <w:p>
+      <w:r>
+        <w:lastRenderedPageBreak/>
+        <w:t>Like day-by-day prediction, those critical pattern is captured. However, compare with day-by-day prediction, the long-term prediction result shows some drifting on the far future predict</w:t>
+      </w:r>
+      <w:r>
+        <w:t>ion</w:t>
+      </w:r>
+      <w:r>
+        <w:t xml:space="preserve"> result. As the drifting amount is under </w:t>
+      </w:r>
+      <w:r>
+        <w:t xml:space="preserve">a </w:t>
+      </w:r>
+      <w:r>
+        <w:t>tolerable range, this is considered acceptable.</w:t>
+      </w:r>
+    </w:p>
+    <w:p>
+      <w:r>
+        <w:t xml:space="preserve">Besides, as Kaggle will eventually use RMSPE to evaluate performance, RMSPE was also calculated for the monthly prediction. </w:t>
+      </w:r>
+      <w:r>
+        <w:rPr>
+          <w:rFonts w:hint="eastAsia"/>
+        </w:rPr>
+        <w:t>The</w:t>
+      </w:r>
+      <w:r>
+        <w:t xml:space="preserve"> calculate result shown as below:</w:t>
+      </w:r>
+    </w:p>
+    <w:p>
+      <w:pPr>
+        <w:keepNext/>
+        <w:jc w:val="center"/>
+      </w:pPr>
+      <w:r>
+        <w:rPr>
+          <w:noProof/>
+        </w:rPr>
+        <w:drawing>
+          <wp:inline distT="0" distB="0" distL="0" distR="0" wp14:anchorId="72E0DB80" wp14:editId="552C3E10">
+            <wp:extent cx="5943600" cy="2432685"/>
+            <wp:effectExtent l="0" t="0" r="0" b="5715"/>
+            <wp:docPr id="4" name="图片 4"/>
+            <wp:cNvGraphicFramePr>
+              <a:graphicFrameLocks xmlns:a="http://schemas.openxmlformats.org/drawingml/2006/main" noChangeAspect="1"/>
+            </wp:cNvGraphicFramePr>
+            <a:graphic xmlns:a="http://schemas.openxmlformats.org/drawingml/2006/main">
+              <a:graphicData uri="http://schemas.openxmlformats.org/drawingml/2006/picture">
+                <pic:pic xmlns:pic="http://schemas.openxmlformats.org/drawingml/2006/picture">
+                  <pic:nvPicPr>
+                    <pic:cNvPr id="0" name="Picture 1"/>
+                    <pic:cNvPicPr>
+                      <a:picLocks noChangeAspect="1" noChangeArrowheads="1"/>
+                    </pic:cNvPicPr>
+                  </pic:nvPicPr>
+                  <pic:blipFill>
+                    <a:blip r:embed="rId23">
+                      <a:extLst>
+                        <a:ext uri="{28A0092B-C50C-407E-A947-70E740481C1C}">
+                          <a14:useLocalDpi xmlns:a14="http://schemas.microsoft.com/office/drawing/2010/main" val="0"/>
+                        </a:ext>
+                      </a:extLst>
+                    </a:blip>
+                    <a:srcRect/>
+                    <a:stretch>
+                      <a:fillRect/>
+                    </a:stretch>
+                  </pic:blipFill>
+                  <pic:spPr bwMode="auto">
+                    <a:xfrm>
+                      <a:off x="0" y="0"/>
+                      <a:ext cx="5943600" cy="2432685"/>
+                    </a:xfrm>
+                    <a:prstGeom prst="rect">
+                      <a:avLst/>
+                    </a:prstGeom>
+                    <a:noFill/>
+                    <a:ln>
+                      <a:noFill/>
+                    </a:ln>
+                  </pic:spPr>
+                </pic:pic>
+              </a:graphicData>
+            </a:graphic>
+          </wp:inline>
+        </w:drawing>
+      </w:r>
+    </w:p>
+    <w:p>
+      <w:pPr>
+        <w:pStyle w:val="ac"/>
+        <w:jc w:val="center"/>
+      </w:pPr>
+      <w:r>
+        <w:t xml:space="preserve">Figure </w:t>
+      </w:r>
       <w:fldSimple w:instr=" SEQ Figure \* ARABIC ">
         <w:r>
           <w:rPr>
             <w:noProof/>
           </w:rPr>
-          <w:t>15</w:t>
+          <w:t>16</w:t>
         </w:r>
       </w:fldSimple>
       <w:r>
-        <w:t xml:space="preserve"> long-term prediction result</w:t>
-      </w:r>
-    </w:p>
-    <w:p>
-      <w:r>
-        <w:lastRenderedPageBreak/>
-        <w:t>Like day-by-day prediction, those critical pattern is captured. However, compare with day-by-day prediction, the long-term prediction result shows some drifting on the far future predict</w:t>
-      </w:r>
-      <w:r>
-        <w:t>ion</w:t>
-      </w:r>
-      <w:r>
-        <w:t xml:space="preserve"> result. As the drifting amount is under </w:t>
-      </w:r>
-      <w:r>
-        <w:t xml:space="preserve">a </w:t>
-      </w:r>
-      <w:r>
-        <w:t>tolerable range, this is considered acceptable.</w:t>
+        <w:t xml:space="preserve"> </w:t>
+      </w:r>
+      <w:r>
+        <w:rPr>
+          <w:rFonts w:hint="eastAsia"/>
+        </w:rPr>
+        <w:t>R</w:t>
+      </w:r>
+      <w:r>
+        <w:t>MSPE result for monthly prediction</w:t>
+      </w:r>
+    </w:p>
+    <w:p>
+      <w:r>
+        <w:t>According to the result, the RMSPE result is mostly below 0.02, and this result is considered acceptable.</w:t>
+      </w:r>
+    </w:p>
+    <w:p>
+      <w:r>
+        <w:t>Finally, the model and prediction also submit to Kaggle competition for performance review, the final performance for the submitted prediction result are 0.158. Recorded as below:</w:t>
+      </w:r>
+    </w:p>
+    <w:p>
+      <w:pPr>
+        <w:keepNext/>
+        <w:jc w:val="center"/>
+      </w:pPr>
+      <w:r>
+        <w:rPr>
+          <w:noProof/>
+        </w:rPr>
+        <w:drawing>
+          <wp:inline distT="0" distB="0" distL="0" distR="0" wp14:anchorId="549E3CB4" wp14:editId="25B0FA9E">
+            <wp:extent cx="5184250" cy="890628"/>
+            <wp:effectExtent l="0" t="0" r="0" b="5080"/>
+            <wp:docPr id="12" name="图片 12"/>
+            <wp:cNvGraphicFramePr>
+              <a:graphicFrameLocks xmlns:a="http://schemas.openxmlformats.org/drawingml/2006/main" noChangeAspect="1"/>
+            </wp:cNvGraphicFramePr>
+            <a:graphic xmlns:a="http://schemas.openxmlformats.org/drawingml/2006/main">
+              <a:graphicData uri="http://schemas.openxmlformats.org/drawingml/2006/picture">
+                <pic:pic xmlns:pic="http://schemas.openxmlformats.org/drawingml/2006/picture">
+                  <pic:nvPicPr>
+                    <pic:cNvPr id="0" name="Picture 3"/>
+                    <pic:cNvPicPr>
+                      <a:picLocks noChangeAspect="1" noChangeArrowheads="1"/>
+                    </pic:cNvPicPr>
+                  </pic:nvPicPr>
+                  <pic:blipFill>
+                    <a:blip r:embed="rId24">
+                      <a:extLst>
+                        <a:ext uri="{28A0092B-C50C-407E-A947-70E740481C1C}">
+                          <a14:useLocalDpi xmlns:a14="http://schemas.microsoft.com/office/drawing/2010/main" val="0"/>
+                        </a:ext>
+                      </a:extLst>
+                    </a:blip>
+                    <a:srcRect/>
+                    <a:stretch>
+                      <a:fillRect/>
+                    </a:stretch>
+                  </pic:blipFill>
+                  <pic:spPr bwMode="auto">
+                    <a:xfrm>
+                      <a:off x="0" y="0"/>
+                      <a:ext cx="5305065" cy="911383"/>
+                    </a:xfrm>
+                    <a:prstGeom prst="rect">
+                      <a:avLst/>
+                    </a:prstGeom>
+                    <a:noFill/>
+                    <a:ln>
+                      <a:noFill/>
+                    </a:ln>
+                  </pic:spPr>
+                </pic:pic>
+              </a:graphicData>
+            </a:graphic>
+          </wp:inline>
+        </w:drawing>
+      </w:r>
+    </w:p>
+    <w:p>
+      <w:pPr>
+        <w:pStyle w:val="ac"/>
+        <w:jc w:val="center"/>
+      </w:pPr>
+      <w:r>
+        <w:t xml:space="preserve">Figure </w:t>
+      </w:r>
+      <w:fldSimple w:instr=" SEQ Figure \* ARABIC ">
+        <w:r>
+          <w:rPr>
+            <w:noProof/>
+          </w:rPr>
+          <w:t>17</w:t>
+        </w:r>
+      </w:fldSimple>
+      <w:r>
+        <w:t xml:space="preserve"> Kaggle submission record</w:t>
       </w:r>
     </w:p>
     <w:p>
@@ -7130,7 +7522,7 @@
       <w:pPr>
         <w:pStyle w:val="1"/>
       </w:pPr>
-      <w:bookmarkStart w:id="28" w:name="_Toc41225593"/>
+      <w:bookmarkStart w:id="28" w:name="_Toc41415181"/>
       <w:r>
         <w:lastRenderedPageBreak/>
         <w:t>Conclusion</w:t>
@@ -7181,7 +7573,7 @@
       <w:pPr>
         <w:pStyle w:val="2"/>
       </w:pPr>
-      <w:bookmarkStart w:id="29" w:name="_Toc41225594"/>
+      <w:bookmarkStart w:id="29" w:name="_Toc41415182"/>
       <w:r>
         <w:t>Improvement</w:t>
       </w:r>
@@ -7228,6 +7620,35 @@
     </w:p>
     <w:p>
       <w:r>
+        <w:t xml:space="preserve">Another limitation current model has is it used a sigmoid activation function as output. As a result, the output range is limited to (0, 1). To align with this activation function, sales data was scaled with </w:t>
+      </w:r>
+      <w:proofErr w:type="spellStart"/>
+      <w:r>
+        <w:t>MinMaxScaler</w:t>
+      </w:r>
+      <w:proofErr w:type="spellEnd"/>
+      <w:r>
+        <w:t xml:space="preserve">, which will scale data into the range of (0, 1). This, however, will restrict the prediction result. Meaning the prediction </w:t>
+      </w:r>
+      <w:proofErr w:type="spellStart"/>
+      <w:r>
+        <w:t>can not</w:t>
+      </w:r>
+      <w:proofErr w:type="spellEnd"/>
+      <w:r>
+        <w:t xml:space="preserve"> generate any data exceeding historical minimum value and maximum value. To overcome this, a linear activation function should be used, and the scaler should further update to scaler without range limitation, such as </w:t>
+      </w:r>
+      <w:proofErr w:type="spellStart"/>
+      <w:r>
+        <w:t>StandardScaler</w:t>
+      </w:r>
+      <w:proofErr w:type="spellEnd"/>
+      <w:r>
+        <w:t>.</w:t>
+      </w:r>
+    </w:p>
+    <w:p>
+      <w:r>
         <w:t xml:space="preserve">Finally, for each prediction, only </w:t>
       </w:r>
       <w:r>
@@ -7244,7 +7665,7 @@
       </w:r>
     </w:p>
     <w:sectPr>
-      <w:footerReference w:type="default" r:id="rId23"/>
+      <w:footerReference w:type="default" r:id="rId25"/>
       <w:pgSz w:w="12240" w:h="15840"/>
       <w:pgMar w:top="1440" w:right="1440" w:bottom="1440" w:left="1440" w:header="720" w:footer="720" w:gutter="0"/>
       <w:cols w:space="720"/>
@@ -10803,7 +11224,7 @@
 </file>
 
 <file path=customXml/itemProps1.xml><?xml version="1.0" encoding="utf-8"?>
-<ds:datastoreItem xmlns:ds="http://schemas.openxmlformats.org/officeDocument/2006/customXml" ds:itemID="{BABD0CD1-D92F-45CC-8AC4-D9042C3F94DF}">
+<ds:datastoreItem xmlns:ds="http://schemas.openxmlformats.org/officeDocument/2006/customXml" ds:itemID="{4DD97966-8767-45B5-99F9-A469E63DF9FE}">
   <ds:schemaRefs>
     <ds:schemaRef ds:uri="http://schemas.openxmlformats.org/officeDocument/2006/bibliography"/>
   </ds:schemaRefs>

</xml_diff>